<commit_message>
Update Scenariusz Gry Projekt Gra.docx
</commit_message>
<xml_diff>
--- a/pliki_tekstowe/Scenariusz Gry Projekt Gra.docx
+++ b/pliki_tekstowe/Scenariusz Gry Projekt Gra.docx
@@ -24,7 +24,15 @@
     </w:p>
     <w:p>
       <w:r>
-        <w:t>Rywalizacja z ZSK trwała od zawsze i każdy o niej wie. Pojawiają się od czasu do czasu aktywności pozawalające konkurować z ZSK np. konkursy , turniej szachowy itp. W 4 roku dojdzie do spotkania ich w jakimś sportowym evencie. Zły dyrektor Białogórski okazuje się być Obecnym dyrektorem ZSK, impostorem mającym sabotować ZSŁ.</w:t>
+        <w:t xml:space="preserve">Rywalizacja z ZSK trwała od zawsze i każdy o niej wie. Pojawiają się od czasu do czasu aktywności </w:t>
+      </w:r>
+      <w:proofErr w:type="spellStart"/>
+      <w:r>
+        <w:t>pozawalające</w:t>
+      </w:r>
+      <w:proofErr w:type="spellEnd"/>
+      <w:r>
+        <w:t xml:space="preserve"> konkurować z ZSK np. konkursy , turniej szachowy itp. W 4 roku dojdzie do spotkania ich w jakimś sportowym evencie. Zły dyrektor Białogórski okazuje się być Obecnym dyrektorem ZSK, impostorem mającym sabotować ZSŁ.</w:t>
       </w:r>
     </w:p>
     <w:p>
@@ -52,19 +60,15 @@
         <w:t>Na początku roku 3 zmienia się dyrektor szkoły. Urzędujący mgr. Inż. Jerzy Małecki odstępuje tronu nowemu następcy</w:t>
       </w:r>
       <w:r>
-        <w:t xml:space="preserve">. Niestety nie wszystko idzie gładko. Nowy dyrektor Jan Białogórski - okazuje się być zły i porywa Pana Czosnowskiego o czym gracze się później przekonują. Po uwolnieniu Pana Czosnowskiego. Kiedy dowiaduje się co zrobili gracze wpada w szał. Biega po korytarzach, zwalnia nauczycieli, skreśla uczniów z listy uczniów i sieje zamęt. Aby go zatrzymać gracze muszą przywrócić na stanowisko </w:t>
-      </w:r>
-      <w:r>
-        <w:t>mgr. Inż. Jerz</w:t>
-      </w:r>
-      <w:r>
-        <w:t>ego</w:t>
-      </w:r>
-      <w:r>
-        <w:t xml:space="preserve"> Małecki</w:t>
-      </w:r>
-      <w:r>
-        <w:t>ego, który niczego nie świadomy siedzi w SCEMie.</w:t>
+        <w:t xml:space="preserve">. Niestety nie wszystko idzie gładko. Nowy dyrektor Jan Białogórski - okazuje się być zły i porywa Pana Czosnowskiego o czym gracze się później przekonują. Po uwolnieniu Pana Czosnowskiego. Kiedy dowiaduje się co zrobili gracze wpada w szał. Biega po korytarzach, zwalnia nauczycieli, skreśla uczniów z listy uczniów i sieje zamęt. Aby go zatrzymać gracze muszą przywrócić na stanowisko mgr. Inż. Jerzego Małeckiego, który niczego nie świadomy siedzi w </w:t>
+      </w:r>
+      <w:proofErr w:type="spellStart"/>
+      <w:r>
+        <w:t>SCEMie</w:t>
+      </w:r>
+      <w:proofErr w:type="spellEnd"/>
+      <w:r>
+        <w:t>.</w:t>
       </w:r>
     </w:p>
     <w:p>
@@ -104,7 +108,15 @@
         <w:t>.</w:t>
       </w:r>
       <w:r>
-        <w:t xml:space="preserve"> Pewnego dnia nie pojawił się na swojej kolejnej lekcji. Nie wiadomo co się z nim stało. Do jego odszukania mogą zgłosić się gracze. Wiele npc </w:t>
+        <w:t xml:space="preserve"> Pewnego dnia nie pojawił się na swojej kolejnej lekcji. Nie wiadomo co się z nim stało. Do jego odszukania mogą zgłosić się gracze. Wiele </w:t>
+      </w:r>
+      <w:proofErr w:type="spellStart"/>
+      <w:r>
+        <w:t>npc</w:t>
+      </w:r>
+      <w:proofErr w:type="spellEnd"/>
+      <w:r>
+        <w:t xml:space="preserve"> </w:t>
       </w:r>
       <w:r>
         <w:t>uczniów</w:t>
@@ -116,7 +128,15 @@
         <w:t xml:space="preserve"> Gracze dowiadują się o zniknięciu od innych zmartwionych uczniów. Muszą go odszukać. Okazuje się że został porwany przez nowego dyrektora, który okazał się zły. Umieścił Pana Czosnowskiego w</w:t>
       </w:r>
       <w:r>
-        <w:t xml:space="preserve"> 017, do którego wejście jest przez klapę w podłodze w tym samym korytarzu co do  015. Gracze wchodzą tam i widzą bardzo stare komputery z głębokimi monitorami i Windowsem xp, a na środku sali siedzi przywiązany do krzesła Pan Czosnowski, który mówi „wynoście mi się stąd”.</w:t>
+        <w:t xml:space="preserve"> 017, do którego wejście jest przez klapę w podłodze w tym samym korytarzu co do  015. Gracze wchodzą tam i widzą bardzo stare komputery z głębokimi monitorami i Windowsem </w:t>
+      </w:r>
+      <w:proofErr w:type="spellStart"/>
+      <w:r>
+        <w:t>xp</w:t>
+      </w:r>
+      <w:proofErr w:type="spellEnd"/>
+      <w:r>
+        <w:t>, a na środku sali siedzi przywiązany do krzesła Pan Czosnowski, który mówi „wynoście mi się stąd”.</w:t>
       </w:r>
       <w:r>
         <w:t xml:space="preserve"> Gracze uwalniają go i zdobywają szacunek na dzielni(w szkole) innych uczniów i automatycznie zdają z Biologii.</w:t>

</xml_diff>